<commit_message>
File uploaded with more stuff
One more file uploaded, with more stuff, file No 155, with stuff, 
KIND REGARDS, to all of you!
Kat
</commit_message>
<xml_diff>
--- a/MARKETING 3.0 Translation from PT-EN   File 155 updated with new stuff from last time-1 Dec 2020.docx
+++ b/MARKETING 3.0 Translation from PT-EN   File 155 updated with new stuff from last time-1 Dec 2020.docx
@@ -480,7 +480,73 @@
         <w:rPr>
           <w:lang w:val="en-US"/>
         </w:rPr>
-        <w:t>The strategy to broaden market, by allowing competition, can be put to practice through vertical and horizontal transfers of technology. Let’s see Unilever in Vietnam for example. Unilever offers high quality training to all suppliers in the best practices. During training, suppliers learn on importance of high quality, and necessary technology in order to achieve this quality and domination. Apart from that, Unilever also offers financial support to providers. (suppliers).</w:t>
+        <w:t>The strategy to broaden market, by allowing competition, can be put to practice through vertical and horizontal transfers of technology. Let’s see Unilever in Vietnam for example. Unilever offers high quality training to all suppliers in the best practices. During training, suppliers learn on importance of high quality, and necessary technology in order to achieve this quality and domination. Apart from that, Unilever also offers financial su</w:t>
+      </w:r>
+      <w:r>
+        <w:rPr>
+          <w:lang w:val="en-US"/>
+        </w:rPr>
+        <w:t>pport to providers. (Today 3 Dec 2020)</w:t>
+      </w:r>
+    </w:p>
+    <w:p>
+      <w:pPr>
+        <w:tabs>
+          <w:tab w:val="left" w:pos="1356"/>
+        </w:tabs>
+        <w:rPr>
+          <w:lang w:val="en-US"/>
+        </w:rPr>
+      </w:pPr>
+      <w:r>
+        <w:rPr>
+          <w:lang w:val="en-US"/>
+        </w:rPr>
+        <w:t>By doing so, Unilever has managed to maintain low cost for local suppliers, and at the same time handle quality. A thing to take into account is the possibility of suppliers of Unilever to also serve competitors. A curious thing to know: Unilever allows this to happen because it thinks that practice helps in market development in general.</w:t>
+      </w:r>
+    </w:p>
+    <w:p>
+      <w:pPr>
+        <w:tabs>
+          <w:tab w:val="left" w:pos="1356"/>
+        </w:tabs>
+        <w:rPr>
+          <w:lang w:val="en-US"/>
+        </w:rPr>
+      </w:pPr>
+      <w:r>
+        <w:rPr>
+          <w:lang w:val="en-US"/>
+        </w:rPr>
+        <w:t>On the other side it’s still too difficult to understand transfer of horizontal technology. There are not many companies who wish to inform competitors on their technology. In the meantime, this is possible is not believed to be able to expand on market on its own. In this case company is willing to share the risk. It would make cooperation and allies with other companies in order to obtain high scale economies. A great example is the cooperation of seven companies of pharmacy branch (</w:t>
+      </w:r>
+      <w:proofErr w:type="spellStart"/>
+      <w:r>
+        <w:rPr>
+          <w:lang w:val="en-US"/>
+        </w:rPr>
+        <w:t>Boehringer</w:t>
+      </w:r>
+      <w:proofErr w:type="spellEnd"/>
+      <w:r>
+        <w:rPr>
+          <w:lang w:val="en-US"/>
+        </w:rPr>
+        <w:t xml:space="preserve"> </w:t>
+      </w:r>
+      <w:proofErr w:type="spellStart"/>
+      <w:r>
+        <w:rPr>
+          <w:lang w:val="en-US"/>
+        </w:rPr>
+        <w:t>ingelheim</w:t>
+      </w:r>
+      <w:proofErr w:type="spellEnd"/>
+      <w:r>
+        <w:rPr>
+          <w:lang w:val="en-US"/>
+        </w:rPr>
+        <w:t>, Bristol Meyers Squibb, GlaxoSmithKline, Merck, Roche, Abbot and Gilead) who managed, through collaboration to reduce price of treatment of HIV/Aids in developing countries, by trying to achieve one of Objectives of Development of Millennia. (End today.3 Dec here.)</w:t>
       </w:r>
     </w:p>
     <w:sectPr>

</xml_diff>